<commit_message>
Update final report and remove temp files
Updated the EasyParkPlus final report document and deleted temporary and lock files from the report directory to clean up the repository.
</commit_message>
<xml_diff>
--- a/05_Final_Report/Hesham_Mihai_HaVu_Software Design_EasyParkPlus_Report_V1.0.docx
+++ b/05_Final_Report/Hesham_Mihai_HaVu_Software Design_EasyParkPlus_Report_V1.0.docx
@@ -325,7 +325,7 @@
         </w:rPr>
         <w:lastRenderedPageBreak/>
         <w:drawing>
-          <wp:inline distT="0" distB="0" distL="0" distR="0">
+          <wp:inline distT="0" distB="0" distL="0" distR="0" wp14:anchorId="1CC6BFEC" wp14:editId="0FBD87C5">
             <wp:extent cx="5943600" cy="3860165"/>
             <wp:effectExtent l="0" t="0" r="0" b="6985"/>
             <wp:docPr id="27" name="Picture 27"/>
@@ -366,12 +366,14 @@
           </wp:inline>
         </w:drawing>
       </w:r>
+      <w:bookmarkStart w:id="0" w:name="_GoBack"/>
+      <w:bookmarkEnd w:id="0"/>
       <w:r>
         <w:rPr>
           <w:noProof/>
         </w:rPr>
         <w:drawing>
-          <wp:inline distT="0" distB="0" distL="0" distR="0">
+          <wp:inline distT="0" distB="0" distL="0" distR="0" wp14:anchorId="750E4B88" wp14:editId="40749EBC">
             <wp:extent cx="5943600" cy="3714750"/>
             <wp:effectExtent l="0" t="0" r="0" b="0"/>
             <wp:docPr id="28" name="Picture 28"/>
@@ -418,7 +420,7 @@
         </w:rPr>
         <w:lastRenderedPageBreak/>
         <w:drawing>
-          <wp:inline distT="0" distB="0" distL="0" distR="0">
+          <wp:inline distT="0" distB="0" distL="0" distR="0" wp14:anchorId="54FA75BA" wp14:editId="27833BD6">
             <wp:extent cx="5943600" cy="3568700"/>
             <wp:effectExtent l="0" t="0" r="0" b="0"/>
             <wp:docPr id="29" name="Picture 29"/>
@@ -464,7 +466,7 @@
           <w:noProof/>
         </w:rPr>
         <w:drawing>
-          <wp:inline distT="0" distB="0" distL="0" distR="0">
+          <wp:inline distT="0" distB="0" distL="0" distR="0" wp14:anchorId="709B3D5B" wp14:editId="0E8DCA3E">
             <wp:extent cx="5943600" cy="3599815"/>
             <wp:effectExtent l="0" t="0" r="0" b="635"/>
             <wp:docPr id="30" name="Picture 30"/>
@@ -511,7 +513,7 @@
         </w:rPr>
         <w:lastRenderedPageBreak/>
         <w:drawing>
-          <wp:inline distT="0" distB="0" distL="0" distR="0">
+          <wp:inline distT="0" distB="0" distL="0" distR="0" wp14:anchorId="70945B80" wp14:editId="0687396F">
             <wp:extent cx="5943600" cy="3630295"/>
             <wp:effectExtent l="0" t="0" r="0" b="8255"/>
             <wp:docPr id="31" name="Picture 31"/>
@@ -557,7 +559,7 @@
           <w:noProof/>
         </w:rPr>
         <w:drawing>
-          <wp:inline distT="0" distB="0" distL="0" distR="0">
+          <wp:inline distT="0" distB="0" distL="0" distR="0" wp14:anchorId="0CB31B96" wp14:editId="4E360F2D">
             <wp:extent cx="5943600" cy="2734310"/>
             <wp:effectExtent l="0" t="0" r="0" b="8890"/>
             <wp:docPr id="32" name="Picture 32"/>
@@ -604,7 +606,7 @@
         </w:rPr>
         <w:lastRenderedPageBreak/>
         <w:drawing>
-          <wp:inline distT="0" distB="0" distL="0" distR="0">
+          <wp:inline distT="0" distB="0" distL="0" distR="0" wp14:anchorId="0AF10858" wp14:editId="5BD9C706">
             <wp:extent cx="5943600" cy="3530600"/>
             <wp:effectExtent l="0" t="0" r="0" b="0"/>
             <wp:docPr id="33" name="Picture 33"/>
@@ -668,7 +670,7 @@
           <w:noProof/>
         </w:rPr>
         <w:drawing>
-          <wp:inline distT="0" distB="0" distL="0" distR="0">
+          <wp:inline distT="0" distB="0" distL="0" distR="0" wp14:anchorId="4CB50DB7" wp14:editId="58DC0BD5">
             <wp:extent cx="5943600" cy="2449830"/>
             <wp:effectExtent l="0" t="0" r="0" b="7620"/>
             <wp:docPr id="9" name="Picture 9"/>
@@ -737,7 +739,7 @@
           <w:noProof/>
         </w:rPr>
         <w:drawing>
-          <wp:inline distT="0" distB="0" distL="0" distR="0">
+          <wp:inline distT="0" distB="0" distL="0" distR="0" wp14:anchorId="0CBEC8DE" wp14:editId="0E2CA200">
             <wp:extent cx="5943600" cy="3023235"/>
             <wp:effectExtent l="0" t="0" r="0" b="5715"/>
             <wp:docPr id="34" name="Picture 34"/>
@@ -783,7 +785,7 @@
           <w:noProof/>
         </w:rPr>
         <w:drawing>
-          <wp:inline distT="0" distB="0" distL="0" distR="0">
+          <wp:inline distT="0" distB="0" distL="0" distR="0" wp14:anchorId="614F9A10" wp14:editId="45D63D44">
             <wp:extent cx="5943600" cy="3175635"/>
             <wp:effectExtent l="0" t="0" r="0" b="5715"/>
             <wp:docPr id="35" name="Picture 35"/>
@@ -830,7 +832,7 @@
         </w:rPr>
         <w:lastRenderedPageBreak/>
         <w:drawing>
-          <wp:inline distT="0" distB="0" distL="0" distR="0">
+          <wp:inline distT="0" distB="0" distL="0" distR="0" wp14:anchorId="46F9314B" wp14:editId="60E4F10C">
             <wp:extent cx="5943600" cy="3646805"/>
             <wp:effectExtent l="0" t="0" r="0" b="0"/>
             <wp:docPr id="36" name="Picture 36"/>
@@ -876,7 +878,7 @@
           <w:noProof/>
         </w:rPr>
         <w:drawing>
-          <wp:inline distT="0" distB="0" distL="0" distR="0">
+          <wp:inline distT="0" distB="0" distL="0" distR="0" wp14:anchorId="4A003B4A" wp14:editId="05EF6F3C">
             <wp:extent cx="5943600" cy="3514090"/>
             <wp:effectExtent l="0" t="0" r="0" b="0"/>
             <wp:docPr id="37" name="Picture 37"/>
@@ -923,7 +925,7 @@
         </w:rPr>
         <w:lastRenderedPageBreak/>
         <w:drawing>
-          <wp:inline distT="0" distB="0" distL="0" distR="0">
+          <wp:inline distT="0" distB="0" distL="0" distR="0" wp14:anchorId="4D8B131C" wp14:editId="6B68E97E">
             <wp:extent cx="5943600" cy="4677410"/>
             <wp:effectExtent l="0" t="0" r="0" b="8890"/>
             <wp:docPr id="38" name="Picture 38"/>
@@ -970,7 +972,7 @@
         </w:rPr>
         <w:lastRenderedPageBreak/>
         <w:drawing>
-          <wp:inline distT="0" distB="0" distL="0" distR="0">
+          <wp:inline distT="0" distB="0" distL="0" distR="0" wp14:anchorId="32D27C30" wp14:editId="4FF30930">
             <wp:extent cx="5943600" cy="4117975"/>
             <wp:effectExtent l="0" t="0" r="0" b="0"/>
             <wp:docPr id="39" name="Picture 39"/>
@@ -1016,7 +1018,7 @@
           <w:noProof/>
         </w:rPr>
         <w:drawing>
-          <wp:inline distT="0" distB="0" distL="0" distR="0">
+          <wp:inline distT="0" distB="0" distL="0" distR="0" wp14:anchorId="39B468C7" wp14:editId="59247B2D">
             <wp:extent cx="5943600" cy="2483485"/>
             <wp:effectExtent l="0" t="0" r="0" b="0"/>
             <wp:docPr id="40" name="Picture 40"/>
@@ -1073,7 +1075,7 @@
           <w:noProof/>
         </w:rPr>
         <w:drawing>
-          <wp:inline distT="0" distB="0" distL="0" distR="0">
+          <wp:inline distT="0" distB="0" distL="0" distR="0" wp14:anchorId="679641DD" wp14:editId="0A69B74C">
             <wp:extent cx="5943600" cy="4020820"/>
             <wp:effectExtent l="0" t="0" r="0" b="0"/>
             <wp:docPr id="20" name="Picture 20"/>
@@ -1148,12 +1150,7 @@
         <w:pStyle w:val="ListBullet"/>
       </w:pPr>
       <w:r>
-        <w:t xml:space="preserve">Goal: Decouple the client code (the </w:t>
-      </w:r>
-      <w:bookmarkStart w:id="0" w:name="_GoBack"/>
-      <w:bookmarkEnd w:id="0"/>
-      <w:r>
-        <w:t>GUI logic) from the specific concrete Vehicle classes it needs to instantiate.</w:t>
+        <w:t>Goal: Decouple the client code (the GUI logic) from the specific concrete Vehicle classes it needs to instantiate.</w:t>
       </w:r>
     </w:p>
     <w:p>
@@ -2594,7 +2591,7 @@
           <w:noProof/>
         </w:rPr>
         <w:drawing>
-          <wp:inline distT="0" distB="0" distL="0" distR="0">
+          <wp:inline distT="0" distB="0" distL="0" distR="0" wp14:anchorId="14A98354" wp14:editId="461FE124">
             <wp:extent cx="5943600" cy="4302760"/>
             <wp:effectExtent l="0" t="0" r="0" b="2540"/>
             <wp:docPr id="16" name="Picture 16"/>
@@ -2653,7 +2650,7 @@
           <w:noProof/>
         </w:rPr>
         <w:drawing>
-          <wp:inline distT="0" distB="0" distL="0" distR="0">
+          <wp:inline distT="0" distB="0" distL="0" distR="0" wp14:anchorId="500D01B0" wp14:editId="1E068E16">
             <wp:extent cx="215900" cy="215900"/>
             <wp:effectExtent l="0" t="0" r="0" b="0"/>
             <wp:docPr id="2" name="Graphic 2" descr="Transfer"/>
@@ -2705,7 +2702,7 @@
           <w:noProof/>
         </w:rPr>
         <w:drawing>
-          <wp:inline distT="0" distB="0" distL="0" distR="0" wp14:anchorId="43DD353B" wp14:editId="184FF918">
+          <wp:inline distT="0" distB="0" distL="0" distR="0" wp14:anchorId="7C85B0F7" wp14:editId="2FE2DECE">
             <wp:extent cx="215900" cy="215900"/>
             <wp:effectExtent l="0" t="0" r="0" b="0"/>
             <wp:docPr id="3" name="Graphic 3" descr="Transfer"/>
@@ -2757,7 +2754,7 @@
           <w:noProof/>
         </w:rPr>
         <w:drawing>
-          <wp:inline distT="0" distB="0" distL="0" distR="0" wp14:anchorId="43DD353B" wp14:editId="184FF918">
+          <wp:inline distT="0" distB="0" distL="0" distR="0" wp14:anchorId="2D8A4E0B" wp14:editId="2DE0C13B">
             <wp:extent cx="215900" cy="215900"/>
             <wp:effectExtent l="0" t="0" r="0" b="0"/>
             <wp:docPr id="4" name="Graphic 4" descr="Transfer"/>
@@ -2809,7 +2806,7 @@
           <w:noProof/>
         </w:rPr>
         <w:drawing>
-          <wp:inline distT="0" distB="0" distL="0" distR="0" wp14:anchorId="43DD353B" wp14:editId="184FF918">
+          <wp:inline distT="0" distB="0" distL="0" distR="0" wp14:anchorId="2261C7FB" wp14:editId="1C41AFF8">
             <wp:extent cx="215900" cy="215900"/>
             <wp:effectExtent l="0" t="0" r="0" b="0"/>
             <wp:docPr id="5" name="Graphic 5" descr="Transfer"/>
@@ -2870,7 +2867,7 @@
           <w:noProof/>
         </w:rPr>
         <w:drawing>
-          <wp:inline distT="0" distB="0" distL="0" distR="0">
+          <wp:inline distT="0" distB="0" distL="0" distR="0" wp14:anchorId="1F087105" wp14:editId="21E4A1F0">
             <wp:extent cx="285750" cy="285750"/>
             <wp:effectExtent l="0" t="0" r="0" b="0"/>
             <wp:docPr id="6" name="Graphic 6" descr="Line arrow Slight curve"/>
@@ -4574,7 +4571,7 @@
           <w:noProof/>
         </w:rPr>
         <w:drawing>
-          <wp:inline distT="0" distB="0" distL="0" distR="0">
+          <wp:inline distT="0" distB="0" distL="0" distR="0" wp14:anchorId="5B2534D9" wp14:editId="3D695FAB">
             <wp:extent cx="6235504" cy="2889250"/>
             <wp:effectExtent l="0" t="0" r="0" b="6350"/>
             <wp:docPr id="19" name="Picture 19"/>
@@ -16494,7 +16491,7 @@
   <w:rsids>
     <w:rsidRoot w:val="002F6C87"/>
     <w:rsid w:val="002F6C87"/>
-    <w:rsid w:val="003A2F29"/>
+    <w:rsid w:val="00316C55"/>
     <w:rsid w:val="00503C46"/>
     <w:rsid w:val="00BE374C"/>
     <w:rsid w:val="00DA60FF"/>
@@ -17425,7 +17422,7 @@
 </file>
 
 <file path=customXml/itemProps2.xml><?xml version="1.0" encoding="utf-8"?>
-<ds:datastoreItem xmlns:ds="http://schemas.openxmlformats.org/officeDocument/2006/customXml" ds:itemID="{FDD1DBAC-9E96-4259-81BF-012B4EAFBF34}">
+<ds:datastoreItem xmlns:ds="http://schemas.openxmlformats.org/officeDocument/2006/customXml" ds:itemID="{D7D29123-EC3F-4D54-B696-E51E2D7B5377}">
   <ds:schemaRefs>
     <ds:schemaRef ds:uri="http://schemas.openxmlformats.org/officeDocument/2006/bibliography"/>
   </ds:schemaRefs>

</xml_diff>

<commit_message>
Remove behavioral UML diagrams and update report
Deleted initial and redesigned behavioral UML diagram images from documentation. Updated the final report DOCX and PDF files, likely to reflect these removals or other related changes.
</commit_message>
<xml_diff>
--- a/05_Final_Report/Hesham_Mihai_HaVu_Software Design_EasyParkPlus_Report_V1.0.docx
+++ b/05_Final_Report/Hesham_Mihai_HaVu_Software Design_EasyParkPlus_Report_V1.0.docx
@@ -18,6 +18,7 @@
           <w15:appearance w15:val="hidden"/>
           <w:text w:multiLine="1"/>
         </w:sdtPr>
+        <w:sdtEndPr/>
         <w:sdtContent>
           <w:r>
             <w:t xml:space="preserve">Software Design &amp; Architecture Project: </w:t>
@@ -303,7 +304,6 @@
         <w:spacing w:before="120" w:after="120"/>
       </w:pPr>
       <w:r>
-        <w:lastRenderedPageBreak/>
         <w:t>A. Initial design</w:t>
       </w:r>
     </w:p>
@@ -323,7 +323,223 @@
         <w:rPr>
           <w:noProof/>
         </w:rPr>
-        <w:lastRenderedPageBreak/>
+        <mc:AlternateContent>
+          <mc:Choice Requires="wps">
+            <w:drawing>
+              <wp:anchor distT="45720" distB="45720" distL="114300" distR="114300" simplePos="0" relativeHeight="251659264" behindDoc="0" locked="0" layoutInCell="1" allowOverlap="1" wp14:anchorId="24226BEF" wp14:editId="553D29C9">
+                <wp:simplePos x="0" y="0"/>
+                <wp:positionH relativeFrom="column">
+                  <wp:posOffset>332933</wp:posOffset>
+                </wp:positionH>
+                <wp:positionV relativeFrom="paragraph">
+                  <wp:posOffset>4302815</wp:posOffset>
+                </wp:positionV>
+                <wp:extent cx="5406307" cy="318052"/>
+                <wp:effectExtent l="0" t="0" r="4445" b="6350"/>
+                <wp:wrapNone/>
+                <wp:docPr id="217" name="Text Box 2"/>
+                <wp:cNvGraphicFramePr>
+                  <a:graphicFrameLocks xmlns:a="http://schemas.openxmlformats.org/drawingml/2006/main"/>
+                </wp:cNvGraphicFramePr>
+                <a:graphic xmlns:a="http://schemas.openxmlformats.org/drawingml/2006/main">
+                  <a:graphicData uri="http://schemas.microsoft.com/office/word/2010/wordprocessingShape">
+                    <wps:wsp>
+                      <wps:cNvSpPr txBox="1">
+                        <a:spLocks noChangeArrowheads="1"/>
+                      </wps:cNvSpPr>
+                      <wps:spPr bwMode="auto">
+                        <a:xfrm>
+                          <a:off x="0" y="0"/>
+                          <a:ext cx="5406307" cy="318052"/>
+                        </a:xfrm>
+                        <a:prstGeom prst="rect">
+                          <a:avLst/>
+                        </a:prstGeom>
+                        <a:solidFill>
+                          <a:srgbClr val="FFFFFF"/>
+                        </a:solidFill>
+                        <a:ln w="9525">
+                          <a:noFill/>
+                          <a:miter lim="800000"/>
+                          <a:headEnd/>
+                          <a:tailEnd/>
+                        </a:ln>
+                      </wps:spPr>
+                      <wps:txbx>
+                        <w:txbxContent>
+                          <w:p>
+                            <w:pPr>
+                              <w:rPr>
+                                <w:sz w:val="20"/>
+                                <w:szCs w:val="20"/>
+                              </w:rPr>
+                            </w:pPr>
+                            <w:r>
+                              <w:rPr>
+                                <w:sz w:val="20"/>
+                                <w:szCs w:val="20"/>
+                              </w:rPr>
+                              <w:fldChar w:fldCharType="begin"/>
+                            </w:r>
+                            <w:r>
+                              <w:rPr>
+                                <w:sz w:val="20"/>
+                                <w:szCs w:val="20"/>
+                              </w:rPr>
+                              <w:instrText xml:space="preserve"> HYPERLINK "../03_Documentation/02_UML_Diagrams/Initial_Design/Initial_Behavioral%20UML%20Diagram.png" </w:instrText>
+                            </w:r>
+                            <w:r>
+                              <w:rPr>
+                                <w:sz w:val="20"/>
+                                <w:szCs w:val="20"/>
+                              </w:rPr>
+                            </w:r>
+                            <w:r>
+                              <w:rPr>
+                                <w:sz w:val="20"/>
+                                <w:szCs w:val="20"/>
+                              </w:rPr>
+                              <w:fldChar w:fldCharType="separate"/>
+                            </w:r>
+                            <w:r>
+                              <w:rPr>
+                                <w:rStyle w:val="Hyperlink"/>
+                                <w:sz w:val="20"/>
+                                <w:szCs w:val="20"/>
+                              </w:rPr>
+                              <w:t xml:space="preserve">"Refer to the complete diagram: </w:t>
+                            </w:r>
+                            <w:proofErr w:type="spellStart"/>
+                            <w:r>
+                              <w:rPr>
+                                <w:rStyle w:val="Hyperlink"/>
+                                <w:sz w:val="20"/>
+                                <w:szCs w:val="20"/>
+                              </w:rPr>
+                              <w:t>Initial_Behavioral</w:t>
+                            </w:r>
+                            <w:proofErr w:type="spellEnd"/>
+                            <w:r>
+                              <w:rPr>
+                                <w:rStyle w:val="Hyperlink"/>
+                                <w:sz w:val="20"/>
+                                <w:szCs w:val="20"/>
+                              </w:rPr>
+                              <w:t xml:space="preserve"> UML Diagram.png"</w:t>
+                            </w:r>
+                            <w:r>
+                              <w:rPr>
+                                <w:sz w:val="20"/>
+                                <w:szCs w:val="20"/>
+                              </w:rPr>
+                              <w:fldChar w:fldCharType="end"/>
+                            </w:r>
+                          </w:p>
+                        </w:txbxContent>
+                      </wps:txbx>
+                      <wps:bodyPr rot="0" vert="horz" wrap="square" lIns="91440" tIns="45720" rIns="91440" bIns="45720" anchor="t" anchorCtr="0">
+                        <a:noAutofit/>
+                      </wps:bodyPr>
+                    </wps:wsp>
+                  </a:graphicData>
+                </a:graphic>
+                <wp14:sizeRelH relativeFrom="margin">
+                  <wp14:pctWidth>0</wp14:pctWidth>
+                </wp14:sizeRelH>
+                <wp14:sizeRelV relativeFrom="margin">
+                  <wp14:pctHeight>0</wp14:pctHeight>
+                </wp14:sizeRelV>
+              </wp:anchor>
+            </w:drawing>
+          </mc:Choice>
+          <mc:Fallback>
+            <w:pict>
+              <v:shapetype w14:anchorId="24226BEF" id="_x0000_t202" coordsize="21600,21600" o:spt="202" path="m,l,21600r21600,l21600,xe">
+                <v:stroke joinstyle="miter"/>
+                <v:path gradientshapeok="t" o:connecttype="rect"/>
+              </v:shapetype>
+              <v:shape id="Text Box 2" o:spid="_x0000_s1026" type="#_x0000_t202" style="position:absolute;left:0;text-align:left;margin-left:26.2pt;margin-top:338.8pt;width:425.7pt;height:25.05pt;z-index:251659264;visibility:visible;mso-wrap-style:square;mso-width-percent:0;mso-height-percent:0;mso-wrap-distance-left:9pt;mso-wrap-distance-top:3.6pt;mso-wrap-distance-right:9pt;mso-wrap-distance-bottom:3.6pt;mso-position-horizontal:absolute;mso-position-horizontal-relative:text;mso-position-vertical:absolute;mso-position-vertical-relative:text;mso-width-percent:0;mso-height-percent:0;mso-width-relative:margin;mso-height-relative:margin;v-text-anchor:top" o:gfxdata="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" stroked="f">
+                <v:textbox>
+                  <w:txbxContent>
+                    <w:p>
+                      <w:pPr>
+                        <w:rPr>
+                          <w:sz w:val="20"/>
+                          <w:szCs w:val="20"/>
+                        </w:rPr>
+                      </w:pPr>
+                      <w:r>
+                        <w:rPr>
+                          <w:sz w:val="20"/>
+                          <w:szCs w:val="20"/>
+                        </w:rPr>
+                        <w:fldChar w:fldCharType="begin"/>
+                      </w:r>
+                      <w:r>
+                        <w:rPr>
+                          <w:sz w:val="20"/>
+                          <w:szCs w:val="20"/>
+                        </w:rPr>
+                        <w:instrText xml:space="preserve"> HYPERLINK "../03_Documentation/02_UML_Diagrams/Initial_Design/Initial_Behavioral%20UML%20Diagram.png" </w:instrText>
+                      </w:r>
+                      <w:r>
+                        <w:rPr>
+                          <w:sz w:val="20"/>
+                          <w:szCs w:val="20"/>
+                        </w:rPr>
+                      </w:r>
+                      <w:r>
+                        <w:rPr>
+                          <w:sz w:val="20"/>
+                          <w:szCs w:val="20"/>
+                        </w:rPr>
+                        <w:fldChar w:fldCharType="separate"/>
+                      </w:r>
+                      <w:r>
+                        <w:rPr>
+                          <w:rStyle w:val="Hyperlink"/>
+                          <w:sz w:val="20"/>
+                          <w:szCs w:val="20"/>
+                        </w:rPr>
+                        <w:t xml:space="preserve">"Refer to the complete diagram: </w:t>
+                      </w:r>
+                      <w:proofErr w:type="spellStart"/>
+                      <w:r>
+                        <w:rPr>
+                          <w:rStyle w:val="Hyperlink"/>
+                          <w:sz w:val="20"/>
+                          <w:szCs w:val="20"/>
+                        </w:rPr>
+                        <w:t>Initial_Behavioral</w:t>
+                      </w:r>
+                      <w:proofErr w:type="spellEnd"/>
+                      <w:r>
+                        <w:rPr>
+                          <w:rStyle w:val="Hyperlink"/>
+                          <w:sz w:val="20"/>
+                          <w:szCs w:val="20"/>
+                        </w:rPr>
+                        <w:t xml:space="preserve"> UML Diagram.png"</w:t>
+                      </w:r>
+                      <w:r>
+                        <w:rPr>
+                          <w:sz w:val="20"/>
+                          <w:szCs w:val="20"/>
+                        </w:rPr>
+                        <w:fldChar w:fldCharType="end"/>
+                      </w:r>
+                    </w:p>
+                  </w:txbxContent>
+                </v:textbox>
+              </v:shape>
+            </w:pict>
+          </mc:Fallback>
+        </mc:AlternateContent>
+      </w:r>
+      <w:r>
+        <w:rPr>
+          <w:noProof/>
+        </w:rPr>
         <w:drawing>
           <wp:inline distT="0" distB="0" distL="0" distR="0" wp14:anchorId="1CC6BFEC" wp14:editId="0FBD87C5">
             <wp:extent cx="5943600" cy="3860165"/>
@@ -366,293 +582,13 @@
           </wp:inline>
         </w:drawing>
       </w:r>
-      <w:bookmarkStart w:id="0" w:name="_GoBack"/>
-      <w:bookmarkEnd w:id="0"/>
-      <w:r>
-        <w:rPr>
-          <w:noProof/>
-        </w:rPr>
-        <w:drawing>
-          <wp:inline distT="0" distB="0" distL="0" distR="0" wp14:anchorId="750E4B88" wp14:editId="40749EBC">
-            <wp:extent cx="5943600" cy="3714750"/>
-            <wp:effectExtent l="0" t="0" r="0" b="0"/>
-            <wp:docPr id="28" name="Picture 28"/>
-            <wp:cNvGraphicFramePr>
-              <a:graphicFrameLocks xmlns:a="http://schemas.openxmlformats.org/drawingml/2006/main" noChangeAspect="1"/>
-            </wp:cNvGraphicFramePr>
-            <a:graphic xmlns:a="http://schemas.openxmlformats.org/drawingml/2006/main">
-              <a:graphicData uri="http://schemas.openxmlformats.org/drawingml/2006/picture">
-                <pic:pic xmlns:pic="http://schemas.openxmlformats.org/drawingml/2006/picture">
-                  <pic:nvPicPr>
-                    <pic:cNvPr id="28" name="Initial_Behavioral UML Diagram_2.png"/>
-                    <pic:cNvPicPr/>
-                  </pic:nvPicPr>
-                  <pic:blipFill>
-                    <a:blip r:embed="rId10">
-                      <a:extLst>
-                        <a:ext uri="{28A0092B-C50C-407E-A947-70E740481C1C}">
-                          <a14:useLocalDpi xmlns:a14="http://schemas.microsoft.com/office/drawing/2010/main" val="0"/>
-                        </a:ext>
-                      </a:extLst>
-                    </a:blip>
-                    <a:stretch>
-                      <a:fillRect/>
-                    </a:stretch>
-                  </pic:blipFill>
-                  <pic:spPr>
-                    <a:xfrm>
-                      <a:off x="0" y="0"/>
-                      <a:ext cx="5943600" cy="3714750"/>
-                    </a:xfrm>
-                    <a:prstGeom prst="rect">
-                      <a:avLst/>
-                    </a:prstGeom>
-                  </pic:spPr>
-                </pic:pic>
-              </a:graphicData>
-            </a:graphic>
-          </wp:inline>
-        </w:drawing>
-      </w:r>
-      <w:r>
-        <w:rPr>
-          <w:noProof/>
-        </w:rPr>
-        <w:lastRenderedPageBreak/>
-        <w:drawing>
-          <wp:inline distT="0" distB="0" distL="0" distR="0" wp14:anchorId="54FA75BA" wp14:editId="27833BD6">
-            <wp:extent cx="5943600" cy="3568700"/>
-            <wp:effectExtent l="0" t="0" r="0" b="0"/>
-            <wp:docPr id="29" name="Picture 29"/>
-            <wp:cNvGraphicFramePr>
-              <a:graphicFrameLocks xmlns:a="http://schemas.openxmlformats.org/drawingml/2006/main" noChangeAspect="1"/>
-            </wp:cNvGraphicFramePr>
-            <a:graphic xmlns:a="http://schemas.openxmlformats.org/drawingml/2006/main">
-              <a:graphicData uri="http://schemas.openxmlformats.org/drawingml/2006/picture">
-                <pic:pic xmlns:pic="http://schemas.openxmlformats.org/drawingml/2006/picture">
-                  <pic:nvPicPr>
-                    <pic:cNvPr id="29" name="Initial_Behavioral UML Diagram_3.png"/>
-                    <pic:cNvPicPr/>
-                  </pic:nvPicPr>
-                  <pic:blipFill>
-                    <a:blip r:embed="rId11">
-                      <a:extLst>
-                        <a:ext uri="{28A0092B-C50C-407E-A947-70E740481C1C}">
-                          <a14:useLocalDpi xmlns:a14="http://schemas.microsoft.com/office/drawing/2010/main" val="0"/>
-                        </a:ext>
-                      </a:extLst>
-                    </a:blip>
-                    <a:stretch>
-                      <a:fillRect/>
-                    </a:stretch>
-                  </pic:blipFill>
-                  <pic:spPr>
-                    <a:xfrm>
-                      <a:off x="0" y="0"/>
-                      <a:ext cx="5943600" cy="3568700"/>
-                    </a:xfrm>
-                    <a:prstGeom prst="rect">
-                      <a:avLst/>
-                    </a:prstGeom>
-                  </pic:spPr>
-                </pic:pic>
-              </a:graphicData>
-            </a:graphic>
-          </wp:inline>
-        </w:drawing>
-      </w:r>
-      <w:r>
-        <w:rPr>
-          <w:noProof/>
-        </w:rPr>
-        <w:drawing>
-          <wp:inline distT="0" distB="0" distL="0" distR="0" wp14:anchorId="709B3D5B" wp14:editId="0E8DCA3E">
-            <wp:extent cx="5943600" cy="3599815"/>
-            <wp:effectExtent l="0" t="0" r="0" b="635"/>
-            <wp:docPr id="30" name="Picture 30"/>
-            <wp:cNvGraphicFramePr>
-              <a:graphicFrameLocks xmlns:a="http://schemas.openxmlformats.org/drawingml/2006/main" noChangeAspect="1"/>
-            </wp:cNvGraphicFramePr>
-            <a:graphic xmlns:a="http://schemas.openxmlformats.org/drawingml/2006/main">
-              <a:graphicData uri="http://schemas.openxmlformats.org/drawingml/2006/picture">
-                <pic:pic xmlns:pic="http://schemas.openxmlformats.org/drawingml/2006/picture">
-                  <pic:nvPicPr>
-                    <pic:cNvPr id="30" name="Initial_Behavioral UML Diagram_4.png"/>
-                    <pic:cNvPicPr/>
-                  </pic:nvPicPr>
-                  <pic:blipFill>
-                    <a:blip r:embed="rId12">
-                      <a:extLst>
-                        <a:ext uri="{28A0092B-C50C-407E-A947-70E740481C1C}">
-                          <a14:useLocalDpi xmlns:a14="http://schemas.microsoft.com/office/drawing/2010/main" val="0"/>
-                        </a:ext>
-                      </a:extLst>
-                    </a:blip>
-                    <a:stretch>
-                      <a:fillRect/>
-                    </a:stretch>
-                  </pic:blipFill>
-                  <pic:spPr>
-                    <a:xfrm>
-                      <a:off x="0" y="0"/>
-                      <a:ext cx="5943600" cy="3599815"/>
-                    </a:xfrm>
-                    <a:prstGeom prst="rect">
-                      <a:avLst/>
-                    </a:prstGeom>
-                  </pic:spPr>
-                </pic:pic>
-              </a:graphicData>
-            </a:graphic>
-          </wp:inline>
-        </w:drawing>
-      </w:r>
-      <w:r>
-        <w:rPr>
-          <w:noProof/>
-        </w:rPr>
-        <w:lastRenderedPageBreak/>
-        <w:drawing>
-          <wp:inline distT="0" distB="0" distL="0" distR="0" wp14:anchorId="70945B80" wp14:editId="0687396F">
-            <wp:extent cx="5943600" cy="3630295"/>
-            <wp:effectExtent l="0" t="0" r="0" b="8255"/>
-            <wp:docPr id="31" name="Picture 31"/>
-            <wp:cNvGraphicFramePr>
-              <a:graphicFrameLocks xmlns:a="http://schemas.openxmlformats.org/drawingml/2006/main" noChangeAspect="1"/>
-            </wp:cNvGraphicFramePr>
-            <a:graphic xmlns:a="http://schemas.openxmlformats.org/drawingml/2006/main">
-              <a:graphicData uri="http://schemas.openxmlformats.org/drawingml/2006/picture">
-                <pic:pic xmlns:pic="http://schemas.openxmlformats.org/drawingml/2006/picture">
-                  <pic:nvPicPr>
-                    <pic:cNvPr id="31" name="Initial_Behavioral UML Diagram_5.png"/>
-                    <pic:cNvPicPr/>
-                  </pic:nvPicPr>
-                  <pic:blipFill>
-                    <a:blip r:embed="rId13">
-                      <a:extLst>
-                        <a:ext uri="{28A0092B-C50C-407E-A947-70E740481C1C}">
-                          <a14:useLocalDpi xmlns:a14="http://schemas.microsoft.com/office/drawing/2010/main" val="0"/>
-                        </a:ext>
-                      </a:extLst>
-                    </a:blip>
-                    <a:stretch>
-                      <a:fillRect/>
-                    </a:stretch>
-                  </pic:blipFill>
-                  <pic:spPr>
-                    <a:xfrm>
-                      <a:off x="0" y="0"/>
-                      <a:ext cx="5943600" cy="3630295"/>
-                    </a:xfrm>
-                    <a:prstGeom prst="rect">
-                      <a:avLst/>
-                    </a:prstGeom>
-                  </pic:spPr>
-                </pic:pic>
-              </a:graphicData>
-            </a:graphic>
-          </wp:inline>
-        </w:drawing>
-      </w:r>
-      <w:r>
-        <w:rPr>
-          <w:noProof/>
-        </w:rPr>
-        <w:drawing>
-          <wp:inline distT="0" distB="0" distL="0" distR="0" wp14:anchorId="0CB31B96" wp14:editId="4E360F2D">
-            <wp:extent cx="5943600" cy="2734310"/>
-            <wp:effectExtent l="0" t="0" r="0" b="8890"/>
-            <wp:docPr id="32" name="Picture 32"/>
-            <wp:cNvGraphicFramePr>
-              <a:graphicFrameLocks xmlns:a="http://schemas.openxmlformats.org/drawingml/2006/main" noChangeAspect="1"/>
-            </wp:cNvGraphicFramePr>
-            <a:graphic xmlns:a="http://schemas.openxmlformats.org/drawingml/2006/main">
-              <a:graphicData uri="http://schemas.openxmlformats.org/drawingml/2006/picture">
-                <pic:pic xmlns:pic="http://schemas.openxmlformats.org/drawingml/2006/picture">
-                  <pic:nvPicPr>
-                    <pic:cNvPr id="32" name="Initial_Behavioral UML Diagram_6.png"/>
-                    <pic:cNvPicPr/>
-                  </pic:nvPicPr>
-                  <pic:blipFill>
-                    <a:blip r:embed="rId14">
-                      <a:extLst>
-                        <a:ext uri="{28A0092B-C50C-407E-A947-70E740481C1C}">
-                          <a14:useLocalDpi xmlns:a14="http://schemas.microsoft.com/office/drawing/2010/main" val="0"/>
-                        </a:ext>
-                      </a:extLst>
-                    </a:blip>
-                    <a:stretch>
-                      <a:fillRect/>
-                    </a:stretch>
-                  </pic:blipFill>
-                  <pic:spPr>
-                    <a:xfrm>
-                      <a:off x="0" y="0"/>
-                      <a:ext cx="5943600" cy="2734310"/>
-                    </a:xfrm>
-                    <a:prstGeom prst="rect">
-                      <a:avLst/>
-                    </a:prstGeom>
-                  </pic:spPr>
-                </pic:pic>
-              </a:graphicData>
-            </a:graphic>
-          </wp:inline>
-        </w:drawing>
-      </w:r>
-      <w:r>
-        <w:rPr>
-          <w:noProof/>
-        </w:rPr>
-        <w:lastRenderedPageBreak/>
-        <w:drawing>
-          <wp:inline distT="0" distB="0" distL="0" distR="0" wp14:anchorId="0AF10858" wp14:editId="5BD9C706">
-            <wp:extent cx="5943600" cy="3530600"/>
-            <wp:effectExtent l="0" t="0" r="0" b="0"/>
-            <wp:docPr id="33" name="Picture 33"/>
-            <wp:cNvGraphicFramePr>
-              <a:graphicFrameLocks xmlns:a="http://schemas.openxmlformats.org/drawingml/2006/main" noChangeAspect="1"/>
-            </wp:cNvGraphicFramePr>
-            <a:graphic xmlns:a="http://schemas.openxmlformats.org/drawingml/2006/main">
-              <a:graphicData uri="http://schemas.openxmlformats.org/drawingml/2006/picture">
-                <pic:pic xmlns:pic="http://schemas.openxmlformats.org/drawingml/2006/picture">
-                  <pic:nvPicPr>
-                    <pic:cNvPr id="33" name="Initial_Behavioral UML Diagram_7.png"/>
-                    <pic:cNvPicPr/>
-                  </pic:nvPicPr>
-                  <pic:blipFill>
-                    <a:blip r:embed="rId15">
-                      <a:extLst>
-                        <a:ext uri="{28A0092B-C50C-407E-A947-70E740481C1C}">
-                          <a14:useLocalDpi xmlns:a14="http://schemas.microsoft.com/office/drawing/2010/main" val="0"/>
-                        </a:ext>
-                      </a:extLst>
-                    </a:blip>
-                    <a:stretch>
-                      <a:fillRect/>
-                    </a:stretch>
-                  </pic:blipFill>
-                  <pic:spPr>
-                    <a:xfrm>
-                      <a:off x="0" y="0"/>
-                      <a:ext cx="5943600" cy="3530600"/>
-                    </a:xfrm>
-                    <a:prstGeom prst="rect">
-                      <a:avLst/>
-                    </a:prstGeom>
-                  </pic:spPr>
-                </pic:pic>
-              </a:graphicData>
-            </a:graphic>
-          </wp:inline>
-        </w:drawing>
-      </w:r>
     </w:p>
     <w:p>
       <w:pPr>
         <w:pStyle w:val="Heading3"/>
       </w:pPr>
       <w:r>
+        <w:lastRenderedPageBreak/>
         <w:t xml:space="preserve">2. </w:t>
       </w:r>
       <w:proofErr w:type="spellStart"/>
@@ -685,7 +621,7 @@
                     <pic:cNvPicPr/>
                   </pic:nvPicPr>
                   <pic:blipFill>
-                    <a:blip r:embed="rId16" cstate="print">
+                    <a:blip r:embed="rId10" cstate="print">
                       <a:extLst>
                         <a:ext uri="{28A0092B-C50C-407E-A947-70E740481C1C}">
                           <a14:useLocalDpi xmlns:a14="http://schemas.microsoft.com/office/drawing/2010/main" val="0"/>
@@ -718,7 +654,6 @@
         <w:spacing w:before="120" w:after="120"/>
       </w:pPr>
       <w:r>
-        <w:lastRenderedPageBreak/>
         <w:t>B. Redesign and Modification</w:t>
       </w:r>
     </w:p>
@@ -734,6 +669,160 @@
       </w:r>
     </w:p>
     <w:p>
+      <w:r>
+        <w:rPr>
+          <w:noProof/>
+        </w:rPr>
+        <mc:AlternateContent>
+          <mc:Choice Requires="wps">
+            <w:drawing>
+              <wp:anchor distT="45720" distB="45720" distL="114300" distR="114300" simplePos="0" relativeHeight="251661312" behindDoc="0" locked="0" layoutInCell="1" allowOverlap="1" wp14:anchorId="3278C7E8" wp14:editId="4D1A8CE4">
+                <wp:simplePos x="0" y="0"/>
+                <wp:positionH relativeFrom="margin">
+                  <wp:align>center</wp:align>
+                </wp:positionH>
+                <wp:positionV relativeFrom="paragraph">
+                  <wp:posOffset>3478005</wp:posOffset>
+                </wp:positionV>
+                <wp:extent cx="5406307" cy="318052"/>
+                <wp:effectExtent l="0" t="0" r="4445" b="6350"/>
+                <wp:wrapNone/>
+                <wp:docPr id="1" name="Text Box 2"/>
+                <wp:cNvGraphicFramePr>
+                  <a:graphicFrameLocks xmlns:a="http://schemas.openxmlformats.org/drawingml/2006/main"/>
+                </wp:cNvGraphicFramePr>
+                <a:graphic xmlns:a="http://schemas.openxmlformats.org/drawingml/2006/main">
+                  <a:graphicData uri="http://schemas.microsoft.com/office/word/2010/wordprocessingShape">
+                    <wps:wsp>
+                      <wps:cNvSpPr txBox="1">
+                        <a:spLocks noChangeArrowheads="1"/>
+                      </wps:cNvSpPr>
+                      <wps:spPr bwMode="auto">
+                        <a:xfrm>
+                          <a:off x="0" y="0"/>
+                          <a:ext cx="5406307" cy="318052"/>
+                        </a:xfrm>
+                        <a:prstGeom prst="rect">
+                          <a:avLst/>
+                        </a:prstGeom>
+                        <a:solidFill>
+                          <a:srgbClr val="FFFFFF"/>
+                        </a:solidFill>
+                        <a:ln w="9525">
+                          <a:noFill/>
+                          <a:miter lim="800000"/>
+                          <a:headEnd/>
+                          <a:tailEnd/>
+                        </a:ln>
+                      </wps:spPr>
+                      <wps:txbx>
+                        <w:txbxContent>
+                          <w:p>
+                            <w:pPr>
+                              <w:rPr>
+                                <w:sz w:val="20"/>
+                                <w:szCs w:val="20"/>
+                              </w:rPr>
+                            </w:pPr>
+                            <w:hyperlink r:id="rId11" w:history="1">
+                              <w:r>
+                                <w:rPr>
+                                  <w:rStyle w:val="Hyperlink"/>
+                                  <w:sz w:val="20"/>
+                                  <w:szCs w:val="20"/>
+                                </w:rPr>
+                                <w:t xml:space="preserve">"Refer to the complete diagram: </w:t>
+                              </w:r>
+                              <w:proofErr w:type="spellStart"/>
+                              <w:r>
+                                <w:rPr>
+                                  <w:rStyle w:val="Hyperlink"/>
+                                  <w:sz w:val="20"/>
+                                  <w:szCs w:val="20"/>
+                                </w:rPr>
+                                <w:t>Redesigned_Behavioral</w:t>
+                              </w:r>
+                              <w:proofErr w:type="spellEnd"/>
+                              <w:r>
+                                <w:rPr>
+                                  <w:rStyle w:val="Hyperlink"/>
+                                  <w:sz w:val="20"/>
+                                  <w:szCs w:val="20"/>
+                                </w:rPr>
+                                <w:t xml:space="preserve"> UML Diagram.png"</w:t>
+                              </w:r>
+                            </w:hyperlink>
+                            <w:bookmarkStart w:id="0" w:name="_GoBack"/>
+                            <w:bookmarkEnd w:id="0"/>
+                          </w:p>
+                        </w:txbxContent>
+                      </wps:txbx>
+                      <wps:bodyPr rot="0" vert="horz" wrap="square" lIns="91440" tIns="45720" rIns="91440" bIns="45720" anchor="t" anchorCtr="0">
+                        <a:noAutofit/>
+                      </wps:bodyPr>
+                    </wps:wsp>
+                  </a:graphicData>
+                </a:graphic>
+                <wp14:sizeRelH relativeFrom="margin">
+                  <wp14:pctWidth>0</wp14:pctWidth>
+                </wp14:sizeRelH>
+                <wp14:sizeRelV relativeFrom="margin">
+                  <wp14:pctHeight>0</wp14:pctHeight>
+                </wp14:sizeRelV>
+              </wp:anchor>
+            </w:drawing>
+          </mc:Choice>
+          <mc:Fallback>
+            <w:pict>
+              <v:shape w14:anchorId="3278C7E8" id="_x0000_s1027" type="#_x0000_t202" style="position:absolute;left:0;text-align:left;margin-left:0;margin-top:273.85pt;width:425.7pt;height:25.05pt;z-index:251661312;visibility:visible;mso-wrap-style:square;mso-width-percent:0;mso-height-percent:0;mso-wrap-distance-left:9pt;mso-wrap-distance-top:3.6pt;mso-wrap-distance-right:9pt;mso-wrap-distance-bottom:3.6pt;mso-position-horizontal:center;mso-position-horizontal-relative:margin;mso-position-vertical:absolute;mso-position-vertical-relative:text;mso-width-percent:0;mso-height-percent:0;mso-width-relative:margin;mso-height-relative:margin;v-text-anchor:top" o:gfxdata="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" stroked="f">
+                <v:textbox>
+                  <w:txbxContent>
+                    <w:p>
+                      <w:pPr>
+                        <w:rPr>
+                          <w:sz w:val="20"/>
+                          <w:szCs w:val="20"/>
+                        </w:rPr>
+                      </w:pPr>
+                      <w:hyperlink r:id="rId12" w:history="1">
+                        <w:r>
+                          <w:rPr>
+                            <w:rStyle w:val="Hyperlink"/>
+                            <w:sz w:val="20"/>
+                            <w:szCs w:val="20"/>
+                          </w:rPr>
+                          <w:t xml:space="preserve">"Refer to the complete diagram: </w:t>
+                        </w:r>
+                        <w:proofErr w:type="spellStart"/>
+                        <w:r>
+                          <w:rPr>
+                            <w:rStyle w:val="Hyperlink"/>
+                            <w:sz w:val="20"/>
+                            <w:szCs w:val="20"/>
+                          </w:rPr>
+                          <w:t>Redesigned_Behavioral</w:t>
+                        </w:r>
+                        <w:proofErr w:type="spellEnd"/>
+                        <w:r>
+                          <w:rPr>
+                            <w:rStyle w:val="Hyperlink"/>
+                            <w:sz w:val="20"/>
+                            <w:szCs w:val="20"/>
+                          </w:rPr>
+                          <w:t xml:space="preserve"> UML Diagram.png"</w:t>
+                        </w:r>
+                      </w:hyperlink>
+                      <w:bookmarkStart w:id="1" w:name="_GoBack"/>
+                      <w:bookmarkEnd w:id="1"/>
+                    </w:p>
+                  </w:txbxContent>
+                </v:textbox>
+                <w10:wrap anchorx="margin"/>
+              </v:shape>
+            </w:pict>
+          </mc:Fallback>
+        </mc:AlternateContent>
+      </w:r>
       <w:r>
         <w:rPr>
           <w:noProof/>
@@ -754,7 +843,7 @@
                     <pic:cNvPicPr/>
                   </pic:nvPicPr>
                   <pic:blipFill>
-                    <a:blip r:embed="rId17">
+                    <a:blip r:embed="rId13">
                       <a:extLst>
                         <a:ext uri="{28A0092B-C50C-407E-A947-70E740481C1C}">
                           <a14:useLocalDpi xmlns:a14="http://schemas.microsoft.com/office/drawing/2010/main" val="0"/>
@@ -780,285 +869,6 @@
           </wp:inline>
         </w:drawing>
       </w:r>
-      <w:r>
-        <w:rPr>
-          <w:noProof/>
-        </w:rPr>
-        <w:drawing>
-          <wp:inline distT="0" distB="0" distL="0" distR="0" wp14:anchorId="614F9A10" wp14:editId="45D63D44">
-            <wp:extent cx="5943600" cy="3175635"/>
-            <wp:effectExtent l="0" t="0" r="0" b="5715"/>
-            <wp:docPr id="35" name="Picture 35"/>
-            <wp:cNvGraphicFramePr>
-              <a:graphicFrameLocks xmlns:a="http://schemas.openxmlformats.org/drawingml/2006/main" noChangeAspect="1"/>
-            </wp:cNvGraphicFramePr>
-            <a:graphic xmlns:a="http://schemas.openxmlformats.org/drawingml/2006/main">
-              <a:graphicData uri="http://schemas.openxmlformats.org/drawingml/2006/picture">
-                <pic:pic xmlns:pic="http://schemas.openxmlformats.org/drawingml/2006/picture">
-                  <pic:nvPicPr>
-                    <pic:cNvPr id="35" name="Redesigned_Behavioral UML Diagram_2.png"/>
-                    <pic:cNvPicPr/>
-                  </pic:nvPicPr>
-                  <pic:blipFill>
-                    <a:blip r:embed="rId18">
-                      <a:extLst>
-                        <a:ext uri="{28A0092B-C50C-407E-A947-70E740481C1C}">
-                          <a14:useLocalDpi xmlns:a14="http://schemas.microsoft.com/office/drawing/2010/main" val="0"/>
-                        </a:ext>
-                      </a:extLst>
-                    </a:blip>
-                    <a:stretch>
-                      <a:fillRect/>
-                    </a:stretch>
-                  </pic:blipFill>
-                  <pic:spPr>
-                    <a:xfrm>
-                      <a:off x="0" y="0"/>
-                      <a:ext cx="5943600" cy="3175635"/>
-                    </a:xfrm>
-                    <a:prstGeom prst="rect">
-                      <a:avLst/>
-                    </a:prstGeom>
-                  </pic:spPr>
-                </pic:pic>
-              </a:graphicData>
-            </a:graphic>
-          </wp:inline>
-        </w:drawing>
-      </w:r>
-      <w:r>
-        <w:rPr>
-          <w:noProof/>
-        </w:rPr>
-        <w:lastRenderedPageBreak/>
-        <w:drawing>
-          <wp:inline distT="0" distB="0" distL="0" distR="0" wp14:anchorId="46F9314B" wp14:editId="60E4F10C">
-            <wp:extent cx="5943600" cy="3646805"/>
-            <wp:effectExtent l="0" t="0" r="0" b="0"/>
-            <wp:docPr id="36" name="Picture 36"/>
-            <wp:cNvGraphicFramePr>
-              <a:graphicFrameLocks xmlns:a="http://schemas.openxmlformats.org/drawingml/2006/main" noChangeAspect="1"/>
-            </wp:cNvGraphicFramePr>
-            <a:graphic xmlns:a="http://schemas.openxmlformats.org/drawingml/2006/main">
-              <a:graphicData uri="http://schemas.openxmlformats.org/drawingml/2006/picture">
-                <pic:pic xmlns:pic="http://schemas.openxmlformats.org/drawingml/2006/picture">
-                  <pic:nvPicPr>
-                    <pic:cNvPr id="36" name="Redesigned_Behavioral UML Diagram_3.png"/>
-                    <pic:cNvPicPr/>
-                  </pic:nvPicPr>
-                  <pic:blipFill>
-                    <a:blip r:embed="rId19">
-                      <a:extLst>
-                        <a:ext uri="{28A0092B-C50C-407E-A947-70E740481C1C}">
-                          <a14:useLocalDpi xmlns:a14="http://schemas.microsoft.com/office/drawing/2010/main" val="0"/>
-                        </a:ext>
-                      </a:extLst>
-                    </a:blip>
-                    <a:stretch>
-                      <a:fillRect/>
-                    </a:stretch>
-                  </pic:blipFill>
-                  <pic:spPr>
-                    <a:xfrm>
-                      <a:off x="0" y="0"/>
-                      <a:ext cx="5943600" cy="3646805"/>
-                    </a:xfrm>
-                    <a:prstGeom prst="rect">
-                      <a:avLst/>
-                    </a:prstGeom>
-                  </pic:spPr>
-                </pic:pic>
-              </a:graphicData>
-            </a:graphic>
-          </wp:inline>
-        </w:drawing>
-      </w:r>
-      <w:r>
-        <w:rPr>
-          <w:noProof/>
-        </w:rPr>
-        <w:drawing>
-          <wp:inline distT="0" distB="0" distL="0" distR="0" wp14:anchorId="4A003B4A" wp14:editId="05EF6F3C">
-            <wp:extent cx="5943600" cy="3514090"/>
-            <wp:effectExtent l="0" t="0" r="0" b="0"/>
-            <wp:docPr id="37" name="Picture 37"/>
-            <wp:cNvGraphicFramePr>
-              <a:graphicFrameLocks xmlns:a="http://schemas.openxmlformats.org/drawingml/2006/main" noChangeAspect="1"/>
-            </wp:cNvGraphicFramePr>
-            <a:graphic xmlns:a="http://schemas.openxmlformats.org/drawingml/2006/main">
-              <a:graphicData uri="http://schemas.openxmlformats.org/drawingml/2006/picture">
-                <pic:pic xmlns:pic="http://schemas.openxmlformats.org/drawingml/2006/picture">
-                  <pic:nvPicPr>
-                    <pic:cNvPr id="37" name="Redesigned_Behavioral UML Diagram_4.png"/>
-                    <pic:cNvPicPr/>
-                  </pic:nvPicPr>
-                  <pic:blipFill>
-                    <a:blip r:embed="rId20">
-                      <a:extLst>
-                        <a:ext uri="{28A0092B-C50C-407E-A947-70E740481C1C}">
-                          <a14:useLocalDpi xmlns:a14="http://schemas.microsoft.com/office/drawing/2010/main" val="0"/>
-                        </a:ext>
-                      </a:extLst>
-                    </a:blip>
-                    <a:stretch>
-                      <a:fillRect/>
-                    </a:stretch>
-                  </pic:blipFill>
-                  <pic:spPr>
-                    <a:xfrm>
-                      <a:off x="0" y="0"/>
-                      <a:ext cx="5943600" cy="3514090"/>
-                    </a:xfrm>
-                    <a:prstGeom prst="rect">
-                      <a:avLst/>
-                    </a:prstGeom>
-                  </pic:spPr>
-                </pic:pic>
-              </a:graphicData>
-            </a:graphic>
-          </wp:inline>
-        </w:drawing>
-      </w:r>
-      <w:r>
-        <w:rPr>
-          <w:noProof/>
-        </w:rPr>
-        <w:lastRenderedPageBreak/>
-        <w:drawing>
-          <wp:inline distT="0" distB="0" distL="0" distR="0" wp14:anchorId="4D8B131C" wp14:editId="6B68E97E">
-            <wp:extent cx="5943600" cy="4677410"/>
-            <wp:effectExtent l="0" t="0" r="0" b="8890"/>
-            <wp:docPr id="38" name="Picture 38"/>
-            <wp:cNvGraphicFramePr>
-              <a:graphicFrameLocks xmlns:a="http://schemas.openxmlformats.org/drawingml/2006/main" noChangeAspect="1"/>
-            </wp:cNvGraphicFramePr>
-            <a:graphic xmlns:a="http://schemas.openxmlformats.org/drawingml/2006/main">
-              <a:graphicData uri="http://schemas.openxmlformats.org/drawingml/2006/picture">
-                <pic:pic xmlns:pic="http://schemas.openxmlformats.org/drawingml/2006/picture">
-                  <pic:nvPicPr>
-                    <pic:cNvPr id="38" name="Redesigned_Behavioral UML Diagram_5.png"/>
-                    <pic:cNvPicPr/>
-                  </pic:nvPicPr>
-                  <pic:blipFill>
-                    <a:blip r:embed="rId21">
-                      <a:extLst>
-                        <a:ext uri="{28A0092B-C50C-407E-A947-70E740481C1C}">
-                          <a14:useLocalDpi xmlns:a14="http://schemas.microsoft.com/office/drawing/2010/main" val="0"/>
-                        </a:ext>
-                      </a:extLst>
-                    </a:blip>
-                    <a:stretch>
-                      <a:fillRect/>
-                    </a:stretch>
-                  </pic:blipFill>
-                  <pic:spPr>
-                    <a:xfrm>
-                      <a:off x="0" y="0"/>
-                      <a:ext cx="5943600" cy="4677410"/>
-                    </a:xfrm>
-                    <a:prstGeom prst="rect">
-                      <a:avLst/>
-                    </a:prstGeom>
-                  </pic:spPr>
-                </pic:pic>
-              </a:graphicData>
-            </a:graphic>
-          </wp:inline>
-        </w:drawing>
-      </w:r>
-      <w:r>
-        <w:rPr>
-          <w:noProof/>
-        </w:rPr>
-        <w:lastRenderedPageBreak/>
-        <w:drawing>
-          <wp:inline distT="0" distB="0" distL="0" distR="0" wp14:anchorId="32D27C30" wp14:editId="4FF30930">
-            <wp:extent cx="5943600" cy="4117975"/>
-            <wp:effectExtent l="0" t="0" r="0" b="0"/>
-            <wp:docPr id="39" name="Picture 39"/>
-            <wp:cNvGraphicFramePr>
-              <a:graphicFrameLocks xmlns:a="http://schemas.openxmlformats.org/drawingml/2006/main" noChangeAspect="1"/>
-            </wp:cNvGraphicFramePr>
-            <a:graphic xmlns:a="http://schemas.openxmlformats.org/drawingml/2006/main">
-              <a:graphicData uri="http://schemas.openxmlformats.org/drawingml/2006/picture">
-                <pic:pic xmlns:pic="http://schemas.openxmlformats.org/drawingml/2006/picture">
-                  <pic:nvPicPr>
-                    <pic:cNvPr id="39" name="Redesigned_Behavioral UML Diagram_6.png"/>
-                    <pic:cNvPicPr/>
-                  </pic:nvPicPr>
-                  <pic:blipFill>
-                    <a:blip r:embed="rId22">
-                      <a:extLst>
-                        <a:ext uri="{28A0092B-C50C-407E-A947-70E740481C1C}">
-                          <a14:useLocalDpi xmlns:a14="http://schemas.microsoft.com/office/drawing/2010/main" val="0"/>
-                        </a:ext>
-                      </a:extLst>
-                    </a:blip>
-                    <a:stretch>
-                      <a:fillRect/>
-                    </a:stretch>
-                  </pic:blipFill>
-                  <pic:spPr>
-                    <a:xfrm>
-                      <a:off x="0" y="0"/>
-                      <a:ext cx="5943600" cy="4117975"/>
-                    </a:xfrm>
-                    <a:prstGeom prst="rect">
-                      <a:avLst/>
-                    </a:prstGeom>
-                  </pic:spPr>
-                </pic:pic>
-              </a:graphicData>
-            </a:graphic>
-          </wp:inline>
-        </w:drawing>
-      </w:r>
-      <w:r>
-        <w:rPr>
-          <w:noProof/>
-        </w:rPr>
-        <w:drawing>
-          <wp:inline distT="0" distB="0" distL="0" distR="0" wp14:anchorId="39B468C7" wp14:editId="59247B2D">
-            <wp:extent cx="5943600" cy="2483485"/>
-            <wp:effectExtent l="0" t="0" r="0" b="0"/>
-            <wp:docPr id="40" name="Picture 40"/>
-            <wp:cNvGraphicFramePr>
-              <a:graphicFrameLocks xmlns:a="http://schemas.openxmlformats.org/drawingml/2006/main" noChangeAspect="1"/>
-            </wp:cNvGraphicFramePr>
-            <a:graphic xmlns:a="http://schemas.openxmlformats.org/drawingml/2006/main">
-              <a:graphicData uri="http://schemas.openxmlformats.org/drawingml/2006/picture">
-                <pic:pic xmlns:pic="http://schemas.openxmlformats.org/drawingml/2006/picture">
-                  <pic:nvPicPr>
-                    <pic:cNvPr id="40" name="Redesigned_Behavioral UML Diagram_7.png"/>
-                    <pic:cNvPicPr/>
-                  </pic:nvPicPr>
-                  <pic:blipFill>
-                    <a:blip r:embed="rId23">
-                      <a:extLst>
-                        <a:ext uri="{28A0092B-C50C-407E-A947-70E740481C1C}">
-                          <a14:useLocalDpi xmlns:a14="http://schemas.microsoft.com/office/drawing/2010/main" val="0"/>
-                        </a:ext>
-                      </a:extLst>
-                    </a:blip>
-                    <a:stretch>
-                      <a:fillRect/>
-                    </a:stretch>
-                  </pic:blipFill>
-                  <pic:spPr>
-                    <a:xfrm>
-                      <a:off x="0" y="0"/>
-                      <a:ext cx="5943600" cy="2483485"/>
-                    </a:xfrm>
-                    <a:prstGeom prst="rect">
-                      <a:avLst/>
-                    </a:prstGeom>
-                  </pic:spPr>
-                </pic:pic>
-              </a:graphicData>
-            </a:graphic>
-          </wp:inline>
-        </w:drawing>
-      </w:r>
     </w:p>
     <w:p>
       <w:pPr>
@@ -1090,7 +900,7 @@
                     <pic:cNvPicPr/>
                   </pic:nvPicPr>
                   <pic:blipFill>
-                    <a:blip r:embed="rId24" cstate="print">
+                    <a:blip r:embed="rId14" cstate="print">
                       <a:extLst>
                         <a:ext uri="{28A0092B-C50C-407E-A947-70E740481C1C}">
                           <a14:useLocalDpi xmlns:a14="http://schemas.microsoft.com/office/drawing/2010/main" val="0"/>
@@ -2606,7 +2416,7 @@
                     <pic:cNvPicPr/>
                   </pic:nvPicPr>
                   <pic:blipFill>
-                    <a:blip r:embed="rId25" cstate="print">
+                    <a:blip r:embed="rId15" cstate="print">
                       <a:extLst>
                         <a:ext uri="{28A0092B-C50C-407E-A947-70E740481C1C}">
                           <a14:useLocalDpi xmlns:a14="http://schemas.microsoft.com/office/drawing/2010/main" val="0"/>
@@ -2665,13 +2475,13 @@
                     <pic:cNvPicPr/>
                   </pic:nvPicPr>
                   <pic:blipFill>
-                    <a:blip r:embed="rId26" cstate="print">
+                    <a:blip r:embed="rId16" cstate="print">
                       <a:extLst>
                         <a:ext uri="{28A0092B-C50C-407E-A947-70E740481C1C}">
                           <a14:useLocalDpi xmlns:a14="http://schemas.microsoft.com/office/drawing/2010/main" val="0"/>
                         </a:ext>
                         <a:ext uri="{96DAC541-7B7A-43D3-8B79-37D633B846F1}">
-                          <asvg:svgBlip xmlns:asvg="http://schemas.microsoft.com/office/drawing/2016/SVG/main" r:embed="rId27"/>
+                          <asvg:svgBlip xmlns:asvg="http://schemas.microsoft.com/office/drawing/2016/SVG/main" r:embed="rId17"/>
                         </a:ext>
                       </a:extLst>
                     </a:blip>
@@ -2717,13 +2527,13 @@
                     <pic:cNvPicPr/>
                   </pic:nvPicPr>
                   <pic:blipFill>
-                    <a:blip r:embed="rId26" cstate="print">
+                    <a:blip r:embed="rId16" cstate="print">
                       <a:extLst>
                         <a:ext uri="{28A0092B-C50C-407E-A947-70E740481C1C}">
                           <a14:useLocalDpi xmlns:a14="http://schemas.microsoft.com/office/drawing/2010/main" val="0"/>
                         </a:ext>
                         <a:ext uri="{96DAC541-7B7A-43D3-8B79-37D633B846F1}">
-                          <asvg:svgBlip xmlns:asvg="http://schemas.microsoft.com/office/drawing/2016/SVG/main" r:embed="rId27"/>
+                          <asvg:svgBlip xmlns:asvg="http://schemas.microsoft.com/office/drawing/2016/SVG/main" r:embed="rId17"/>
                         </a:ext>
                       </a:extLst>
                     </a:blip>
@@ -2769,13 +2579,13 @@
                     <pic:cNvPicPr/>
                   </pic:nvPicPr>
                   <pic:blipFill>
-                    <a:blip r:embed="rId26" cstate="print">
+                    <a:blip r:embed="rId16" cstate="print">
                       <a:extLst>
                         <a:ext uri="{28A0092B-C50C-407E-A947-70E740481C1C}">
                           <a14:useLocalDpi xmlns:a14="http://schemas.microsoft.com/office/drawing/2010/main" val="0"/>
                         </a:ext>
                         <a:ext uri="{96DAC541-7B7A-43D3-8B79-37D633B846F1}">
-                          <asvg:svgBlip xmlns:asvg="http://schemas.microsoft.com/office/drawing/2016/SVG/main" r:embed="rId27"/>
+                          <asvg:svgBlip xmlns:asvg="http://schemas.microsoft.com/office/drawing/2016/SVG/main" r:embed="rId17"/>
                         </a:ext>
                       </a:extLst>
                     </a:blip>
@@ -2821,13 +2631,13 @@
                     <pic:cNvPicPr/>
                   </pic:nvPicPr>
                   <pic:blipFill>
-                    <a:blip r:embed="rId26" cstate="print">
+                    <a:blip r:embed="rId16" cstate="print">
                       <a:extLst>
                         <a:ext uri="{28A0092B-C50C-407E-A947-70E740481C1C}">
                           <a14:useLocalDpi xmlns:a14="http://schemas.microsoft.com/office/drawing/2010/main" val="0"/>
                         </a:ext>
                         <a:ext uri="{96DAC541-7B7A-43D3-8B79-37D633B846F1}">
-                          <asvg:svgBlip xmlns:asvg="http://schemas.microsoft.com/office/drawing/2016/SVG/main" r:embed="rId27"/>
+                          <asvg:svgBlip xmlns:asvg="http://schemas.microsoft.com/office/drawing/2016/SVG/main" r:embed="rId17"/>
                         </a:ext>
                       </a:extLst>
                     </a:blip>
@@ -2882,13 +2692,13 @@
                     <pic:cNvPicPr/>
                   </pic:nvPicPr>
                   <pic:blipFill>
-                    <a:blip r:embed="rId28" cstate="print">
+                    <a:blip r:embed="rId18" cstate="print">
                       <a:extLst>
                         <a:ext uri="{28A0092B-C50C-407E-A947-70E740481C1C}">
                           <a14:useLocalDpi xmlns:a14="http://schemas.microsoft.com/office/drawing/2010/main" val="0"/>
                         </a:ext>
                         <a:ext uri="{96DAC541-7B7A-43D3-8B79-37D633B846F1}">
-                          <asvg:svgBlip xmlns:asvg="http://schemas.microsoft.com/office/drawing/2016/SVG/main" r:embed="rId29"/>
+                          <asvg:svgBlip xmlns:asvg="http://schemas.microsoft.com/office/drawing/2016/SVG/main" r:embed="rId19"/>
                         </a:ext>
                       </a:extLst>
                     </a:blip>
@@ -4586,7 +4396,7 @@
                     <pic:cNvPicPr/>
                   </pic:nvPicPr>
                   <pic:blipFill>
-                    <a:blip r:embed="rId30" cstate="print">
+                    <a:blip r:embed="rId20" cstate="print">
                       <a:extLst>
                         <a:ext uri="{28A0092B-C50C-407E-A947-70E740481C1C}">
                           <a14:useLocalDpi xmlns:a14="http://schemas.microsoft.com/office/drawing/2010/main" val="0"/>
@@ -7754,9 +7564,9 @@
         <w:tblLook w:val="04A0" w:firstRow="1" w:lastRow="0" w:firstColumn="1" w:lastColumn="0" w:noHBand="0" w:noVBand="1"/>
       </w:tblPr>
       <w:tblGrid>
-        <w:gridCol w:w="1087"/>
-        <w:gridCol w:w="2834"/>
-        <w:gridCol w:w="5167"/>
+        <w:gridCol w:w="1354"/>
+        <w:gridCol w:w="2095"/>
+        <w:gridCol w:w="5639"/>
       </w:tblGrid>
       <w:tr>
         <w:trPr>
@@ -7924,7 +7734,6 @@
               <w:right w:w="45" w:type="dxa"/>
             </w:tcMar>
             <w:vAlign w:val="bottom"/>
-            <w:hideMark/>
           </w:tcPr>
           <w:p>
             <w:pPr>
@@ -7938,27 +7747,15 @@
                 <w:lang w:eastAsia="en-US"/>
               </w:rPr>
             </w:pPr>
-            <w:proofErr w:type="spellStart"/>
-            <w:r>
-              <w:rPr>
-                <w:rFonts w:asciiTheme="majorHAnsi" w:eastAsia="Times New Roman" w:hAnsiTheme="majorHAnsi" w:cstheme="majorHAnsi"/>
-                <w:kern w:val="0"/>
-                <w:sz w:val="22"/>
-                <w:szCs w:val="22"/>
-                <w:lang w:eastAsia="en-US"/>
-              </w:rPr>
-              <w:t>ChatGPT</w:t>
-            </w:r>
-            <w:proofErr w:type="spellEnd"/>
-            <w:r>
-              <w:rPr>
-                <w:rFonts w:asciiTheme="majorHAnsi" w:eastAsia="Times New Roman" w:hAnsiTheme="majorHAnsi" w:cstheme="majorHAnsi"/>
-                <w:kern w:val="0"/>
-                <w:sz w:val="22"/>
-                <w:szCs w:val="22"/>
-                <w:lang w:eastAsia="en-US"/>
-              </w:rPr>
-              <w:t xml:space="preserve"> 4</w:t>
+            <w:r>
+              <w:rPr>
+                <w:rFonts w:asciiTheme="majorHAnsi" w:eastAsia="Times New Roman" w:hAnsiTheme="majorHAnsi" w:cstheme="majorHAnsi"/>
+                <w:kern w:val="0"/>
+                <w:sz w:val="22"/>
+                <w:szCs w:val="22"/>
+                <w:lang w:eastAsia="en-US"/>
+              </w:rPr>
+              <w:t>Claude (Model: Sonnet 4.5)</w:t>
             </w:r>
           </w:p>
         </w:tc>
@@ -7978,7 +7775,6 @@
               <w:right w:w="45" w:type="dxa"/>
             </w:tcMar>
             <w:vAlign w:val="bottom"/>
-            <w:hideMark/>
           </w:tcPr>
           <w:p>
             <w:pPr>
@@ -8000,7 +7796,7 @@
                 <w:szCs w:val="22"/>
                 <w:lang w:eastAsia="en-US"/>
               </w:rPr>
-              <w:t>Technical Assistant/Consultant</w:t>
+              <w:t>Generating code</w:t>
             </w:r>
           </w:p>
         </w:tc>
@@ -8020,7 +7816,6 @@
               <w:right w:w="45" w:type="dxa"/>
             </w:tcMar>
             <w:vAlign w:val="bottom"/>
-            <w:hideMark/>
           </w:tcPr>
           <w:p>
             <w:pPr>
@@ -8042,7 +7837,297 @@
                 <w:szCs w:val="22"/>
                 <w:lang w:eastAsia="en-US"/>
               </w:rPr>
+              <w:t>Generating structural &amp; behavioral diagrams and refactoring code</w:t>
+            </w:r>
+          </w:p>
+        </w:tc>
+      </w:tr>
+      <w:tr>
+        <w:trPr>
+          <w:trHeight w:val="315"/>
+        </w:trPr>
+        <w:tc>
+          <w:tcPr>
+            <w:tcW w:w="0" w:type="auto"/>
+            <w:tcBorders>
+              <w:top w:val="single" w:sz="6" w:space="0" w:color="CCCCCC"/>
+              <w:left w:val="single" w:sz="6" w:space="0" w:color="CCCCCC"/>
+              <w:bottom w:val="single" w:sz="6" w:space="0" w:color="CCCCCC"/>
+              <w:right w:val="single" w:sz="6" w:space="0" w:color="CCCCCC"/>
+            </w:tcBorders>
+            <w:tcMar>
+              <w:top w:w="30" w:type="dxa"/>
+              <w:left w:w="45" w:type="dxa"/>
+              <w:bottom w:w="30" w:type="dxa"/>
+              <w:right w:w="45" w:type="dxa"/>
+            </w:tcMar>
+            <w:vAlign w:val="bottom"/>
+          </w:tcPr>
+          <w:p>
+            <w:pPr>
+              <w:spacing w:line="240" w:lineRule="auto"/>
+              <w:ind w:firstLine="0"/>
+              <w:rPr>
+                <w:rFonts w:asciiTheme="majorHAnsi" w:eastAsia="Times New Roman" w:hAnsiTheme="majorHAnsi" w:cstheme="majorHAnsi"/>
+                <w:kern w:val="0"/>
+                <w:sz w:val="22"/>
+                <w:szCs w:val="22"/>
+                <w:lang w:eastAsia="en-US"/>
+              </w:rPr>
+            </w:pPr>
+            <w:proofErr w:type="spellStart"/>
+            <w:r>
+              <w:rPr>
+                <w:rFonts w:asciiTheme="majorHAnsi" w:eastAsia="Times New Roman" w:hAnsiTheme="majorHAnsi" w:cstheme="majorHAnsi"/>
+                <w:kern w:val="0"/>
+                <w:sz w:val="22"/>
+                <w:szCs w:val="22"/>
+                <w:lang w:eastAsia="en-US"/>
+              </w:rPr>
+              <w:t>ChatGPT</w:t>
+            </w:r>
+            <w:proofErr w:type="spellEnd"/>
+            <w:r>
+              <w:rPr>
+                <w:rFonts w:asciiTheme="majorHAnsi" w:eastAsia="Times New Roman" w:hAnsiTheme="majorHAnsi" w:cstheme="majorHAnsi"/>
+                <w:kern w:val="0"/>
+                <w:sz w:val="22"/>
+                <w:szCs w:val="22"/>
+                <w:lang w:eastAsia="en-US"/>
+              </w:rPr>
+              <w:t xml:space="preserve"> 4</w:t>
+            </w:r>
+          </w:p>
+        </w:tc>
+        <w:tc>
+          <w:tcPr>
+            <w:tcW w:w="0" w:type="auto"/>
+            <w:tcBorders>
+              <w:top w:val="single" w:sz="6" w:space="0" w:color="CCCCCC"/>
+              <w:left w:val="single" w:sz="6" w:space="0" w:color="CCCCCC"/>
+              <w:bottom w:val="single" w:sz="6" w:space="0" w:color="CCCCCC"/>
+              <w:right w:val="single" w:sz="6" w:space="0" w:color="CCCCCC"/>
+            </w:tcBorders>
+            <w:tcMar>
+              <w:top w:w="30" w:type="dxa"/>
+              <w:left w:w="45" w:type="dxa"/>
+              <w:bottom w:w="30" w:type="dxa"/>
+              <w:right w:w="45" w:type="dxa"/>
+            </w:tcMar>
+            <w:vAlign w:val="bottom"/>
+          </w:tcPr>
+          <w:p>
+            <w:pPr>
+              <w:spacing w:line="240" w:lineRule="auto"/>
+              <w:ind w:firstLine="0"/>
+              <w:rPr>
+                <w:rFonts w:asciiTheme="majorHAnsi" w:eastAsia="Times New Roman" w:hAnsiTheme="majorHAnsi" w:cstheme="majorHAnsi"/>
+                <w:kern w:val="0"/>
+                <w:sz w:val="22"/>
+                <w:szCs w:val="22"/>
+                <w:lang w:eastAsia="en-US"/>
+              </w:rPr>
+            </w:pPr>
+            <w:r>
+              <w:rPr>
+                <w:rFonts w:asciiTheme="majorHAnsi" w:eastAsia="Times New Roman" w:hAnsiTheme="majorHAnsi" w:cstheme="majorHAnsi"/>
+                <w:kern w:val="0"/>
+                <w:sz w:val="22"/>
+                <w:szCs w:val="22"/>
+                <w:lang w:eastAsia="en-US"/>
+              </w:rPr>
+              <w:t>Technical Assistant/Consultant</w:t>
+            </w:r>
+          </w:p>
+        </w:tc>
+        <w:tc>
+          <w:tcPr>
+            <w:tcW w:w="0" w:type="auto"/>
+            <w:tcBorders>
+              <w:top w:val="single" w:sz="6" w:space="0" w:color="CCCCCC"/>
+              <w:left w:val="single" w:sz="6" w:space="0" w:color="CCCCCC"/>
+              <w:bottom w:val="single" w:sz="6" w:space="0" w:color="CCCCCC"/>
+              <w:right w:val="single" w:sz="6" w:space="0" w:color="CCCCCC"/>
+            </w:tcBorders>
+            <w:tcMar>
+              <w:top w:w="30" w:type="dxa"/>
+              <w:left w:w="45" w:type="dxa"/>
+              <w:bottom w:w="30" w:type="dxa"/>
+              <w:right w:w="45" w:type="dxa"/>
+            </w:tcMar>
+            <w:vAlign w:val="bottom"/>
+          </w:tcPr>
+          <w:p>
+            <w:pPr>
+              <w:spacing w:line="240" w:lineRule="auto"/>
+              <w:ind w:firstLine="0"/>
+              <w:rPr>
+                <w:rFonts w:asciiTheme="majorHAnsi" w:eastAsia="Times New Roman" w:hAnsiTheme="majorHAnsi" w:cstheme="majorHAnsi"/>
+                <w:kern w:val="0"/>
+                <w:sz w:val="22"/>
+                <w:szCs w:val="22"/>
+                <w:lang w:eastAsia="en-US"/>
+              </w:rPr>
+            </w:pPr>
+            <w:r>
+              <w:rPr>
+                <w:rFonts w:asciiTheme="majorHAnsi" w:eastAsia="Times New Roman" w:hAnsiTheme="majorHAnsi" w:cstheme="majorHAnsi"/>
+                <w:kern w:val="0"/>
+                <w:sz w:val="22"/>
+                <w:szCs w:val="22"/>
+                <w:lang w:eastAsia="en-US"/>
+              </w:rPr>
               <w:t>DDD Modeling, Architecture Drafting, Q&amp;A Refinement</w:t>
+            </w:r>
+          </w:p>
+        </w:tc>
+      </w:tr>
+      <w:tr>
+        <w:trPr>
+          <w:trHeight w:val="315"/>
+        </w:trPr>
+        <w:tc>
+          <w:tcPr>
+            <w:tcW w:w="0" w:type="auto"/>
+            <w:tcBorders>
+              <w:top w:val="single" w:sz="6" w:space="0" w:color="CCCCCC"/>
+              <w:left w:val="single" w:sz="6" w:space="0" w:color="CCCCCC"/>
+              <w:bottom w:val="single" w:sz="6" w:space="0" w:color="CCCCCC"/>
+              <w:right w:val="single" w:sz="6" w:space="0" w:color="CCCCCC"/>
+            </w:tcBorders>
+            <w:tcMar>
+              <w:top w:w="30" w:type="dxa"/>
+              <w:left w:w="45" w:type="dxa"/>
+              <w:bottom w:w="30" w:type="dxa"/>
+              <w:right w:w="45" w:type="dxa"/>
+            </w:tcMar>
+            <w:vAlign w:val="bottom"/>
+          </w:tcPr>
+          <w:p>
+            <w:pPr>
+              <w:spacing w:line="240" w:lineRule="auto"/>
+              <w:ind w:firstLine="0"/>
+              <w:rPr>
+                <w:rFonts w:asciiTheme="majorHAnsi" w:eastAsia="Times New Roman" w:hAnsiTheme="majorHAnsi" w:cstheme="majorHAnsi"/>
+                <w:kern w:val="0"/>
+                <w:sz w:val="22"/>
+                <w:szCs w:val="22"/>
+                <w:lang w:eastAsia="en-US"/>
+              </w:rPr>
+            </w:pPr>
+            <w:r>
+              <w:rPr>
+                <w:rFonts w:asciiTheme="majorHAnsi" w:hAnsiTheme="majorHAnsi" w:cstheme="majorHAnsi"/>
+                <w:color w:val="1D1C1D"/>
+                <w:sz w:val="22"/>
+                <w:szCs w:val="22"/>
+                <w:shd w:val="clear" w:color="auto" w:fill="FFFFFF"/>
+              </w:rPr>
+              <w:t>Models: Sonnet 4.5 and Haiku 4.5</w:t>
+            </w:r>
+          </w:p>
+        </w:tc>
+        <w:tc>
+          <w:tcPr>
+            <w:tcW w:w="0" w:type="auto"/>
+            <w:tcBorders>
+              <w:top w:val="single" w:sz="6" w:space="0" w:color="CCCCCC"/>
+              <w:left w:val="single" w:sz="6" w:space="0" w:color="CCCCCC"/>
+              <w:bottom w:val="single" w:sz="6" w:space="0" w:color="CCCCCC"/>
+              <w:right w:val="single" w:sz="6" w:space="0" w:color="CCCCCC"/>
+            </w:tcBorders>
+            <w:tcMar>
+              <w:top w:w="30" w:type="dxa"/>
+              <w:left w:w="45" w:type="dxa"/>
+              <w:bottom w:w="30" w:type="dxa"/>
+              <w:right w:w="45" w:type="dxa"/>
+            </w:tcMar>
+            <w:vAlign w:val="bottom"/>
+          </w:tcPr>
+          <w:p>
+            <w:pPr>
+              <w:spacing w:line="240" w:lineRule="auto"/>
+              <w:ind w:firstLine="0"/>
+              <w:rPr>
+                <w:rFonts w:asciiTheme="majorHAnsi" w:eastAsia="Times New Roman" w:hAnsiTheme="majorHAnsi" w:cstheme="majorHAnsi"/>
+                <w:kern w:val="0"/>
+                <w:sz w:val="22"/>
+                <w:szCs w:val="22"/>
+                <w:lang w:eastAsia="en-US"/>
+              </w:rPr>
+            </w:pPr>
+            <w:r>
+              <w:rPr>
+                <w:rFonts w:asciiTheme="majorHAnsi" w:hAnsiTheme="majorHAnsi" w:cstheme="majorHAnsi"/>
+                <w:color w:val="1D1C1D"/>
+                <w:sz w:val="22"/>
+                <w:szCs w:val="22"/>
+                <w:shd w:val="clear" w:color="auto" w:fill="F8F8F8"/>
+              </w:rPr>
+              <w:t>Development Assistant</w:t>
+            </w:r>
+          </w:p>
+        </w:tc>
+        <w:tc>
+          <w:tcPr>
+            <w:tcW w:w="0" w:type="auto"/>
+            <w:tcBorders>
+              <w:top w:val="single" w:sz="6" w:space="0" w:color="CCCCCC"/>
+              <w:left w:val="single" w:sz="6" w:space="0" w:color="CCCCCC"/>
+              <w:bottom w:val="single" w:sz="6" w:space="0" w:color="CCCCCC"/>
+              <w:right w:val="single" w:sz="6" w:space="0" w:color="CCCCCC"/>
+            </w:tcBorders>
+            <w:tcMar>
+              <w:top w:w="30" w:type="dxa"/>
+              <w:left w:w="45" w:type="dxa"/>
+              <w:bottom w:w="30" w:type="dxa"/>
+              <w:right w:w="45" w:type="dxa"/>
+            </w:tcMar>
+            <w:vAlign w:val="bottom"/>
+          </w:tcPr>
+          <w:p>
+            <w:pPr>
+              <w:spacing w:line="240" w:lineRule="auto"/>
+              <w:ind w:firstLine="0"/>
+              <w:rPr>
+                <w:rFonts w:asciiTheme="majorHAnsi" w:eastAsia="Times New Roman" w:hAnsiTheme="majorHAnsi" w:cstheme="majorHAnsi"/>
+                <w:kern w:val="0"/>
+                <w:sz w:val="22"/>
+                <w:szCs w:val="22"/>
+                <w:lang w:eastAsia="en-US"/>
+              </w:rPr>
+            </w:pPr>
+            <w:r>
+              <w:rPr>
+                <w:rFonts w:asciiTheme="majorHAnsi" w:eastAsia="Times New Roman" w:hAnsiTheme="majorHAnsi" w:cstheme="majorHAnsi"/>
+                <w:kern w:val="0"/>
+                <w:sz w:val="22"/>
+                <w:szCs w:val="22"/>
+                <w:lang w:eastAsia="en-US"/>
+              </w:rPr>
+              <w:t xml:space="preserve">Organize DDD documentation structure, format domain models and bounded contexts for consistency, and manage the synthesis of business requirements into coherent bounded contexts with aggregates and domain events: </w:t>
+            </w:r>
+            <w:proofErr w:type="spellStart"/>
+            <w:r>
+              <w:rPr>
+                <w:rFonts w:asciiTheme="majorHAnsi" w:eastAsia="Times New Roman" w:hAnsiTheme="majorHAnsi" w:cstheme="majorHAnsi"/>
+                <w:kern w:val="0"/>
+                <w:sz w:val="22"/>
+                <w:szCs w:val="22"/>
+                <w:lang w:eastAsia="en-US"/>
+              </w:rPr>
+              <w:t>OpenCode</w:t>
+            </w:r>
+            <w:proofErr w:type="spellEnd"/>
+            <w:r>
+              <w:rPr>
+                <w:rFonts w:asciiTheme="majorHAnsi" w:eastAsia="Times New Roman" w:hAnsiTheme="majorHAnsi" w:cstheme="majorHAnsi"/>
+                <w:kern w:val="0"/>
+                <w:sz w:val="22"/>
+                <w:szCs w:val="22"/>
+                <w:lang w:eastAsia="en-US"/>
+              </w:rPr>
+              <w:t>, terminal user interface</w:t>
             </w:r>
           </w:p>
         </w:tc>
@@ -8098,12 +8183,12 @@
         </w:numPr>
       </w:pPr>
       <w:r>
+        <w:lastRenderedPageBreak/>
         <w:t>Refining Technical Q&amp;A: Serving as an intermediary to process the technical manager's requirements into clear architectural constraints (e.g., translating "RTO 1 hour, RPO 15 minutes" into "Multi-AZ, 15-min backups" requirements for Hesham).</w:t>
       </w:r>
     </w:p>
     <w:p>
       <w:r>
-        <w:lastRenderedPageBreak/>
         <w:t>The AI's output was treated as a draft proposal, which the human team members (Mihai and Hesham) then reviewed, verified, and manually integrated into the final artifacts, such as the Bounded Context Diagram and Domain Models.</w:t>
       </w:r>
     </w:p>
@@ -8836,7 +8921,7 @@
       </w:r>
     </w:p>
     <w:sectPr>
-      <w:headerReference w:type="default" r:id="rId31"/>
+      <w:headerReference w:type="default" r:id="rId21"/>
       <w:footnotePr>
         <w:pos w:val="beneathText"/>
       </w:footnotePr>
@@ -8923,6 +9008,7 @@
         <w15:appearance w15:val="hidden"/>
         <w:text/>
       </w:sdtPr>
+      <w:sdtEndPr/>
       <w:sdtContent>
         <w:r>
           <w:t xml:space="preserve">Software Design &amp; Architecture Project: </w:t>
@@ -16404,7 +16490,7 @@
     <w:charset w:val="00"/>
     <w:family w:val="roman"/>
     <w:pitch w:val="variable"/>
-    <w:sig w:usb0="E0002AFF" w:usb1="C0007843" w:usb2="00000009" w:usb3="00000000" w:csb0="000001FF" w:csb1="00000000"/>
+    <w:sig w:usb0="E0002EFF" w:usb1="C000785B" w:usb2="00000009" w:usb3="00000000" w:csb0="000001FF" w:csb1="00000000"/>
   </w:font>
   <w:font w:name="Courier New">
     <w:panose1 w:val="02070309020205020404"/>
@@ -16455,21 +16541,21 @@
     <w:charset w:val="00"/>
     <w:family w:val="swiss"/>
     <w:pitch w:val="variable"/>
-    <w:sig w:usb0="E0002AFF" w:usb1="4000ACFF" w:usb2="00000001" w:usb3="00000000" w:csb0="000001FF" w:csb1="00000000"/>
+    <w:sig w:usb0="E4002EFF" w:usb1="C000247B" w:usb2="00000009" w:usb3="00000000" w:csb0="000001FF" w:csb1="00000000"/>
   </w:font>
   <w:font w:name="Arial">
     <w:panose1 w:val="020B0604020202020204"/>
     <w:charset w:val="00"/>
     <w:family w:val="swiss"/>
     <w:pitch w:val="variable"/>
-    <w:sig w:usb0="E0002AFF" w:usb1="C0007843" w:usb2="00000009" w:usb3="00000000" w:csb0="000001FF" w:csb1="00000000"/>
+    <w:sig w:usb0="E0002EFF" w:usb1="C000785B" w:usb2="00000009" w:usb3="00000000" w:csb0="000001FF" w:csb1="00000000"/>
   </w:font>
   <w:font w:name="Calibri Light">
     <w:panose1 w:val="020F0302020204030204"/>
     <w:charset w:val="00"/>
     <w:family w:val="swiss"/>
     <w:pitch w:val="variable"/>
-    <w:sig w:usb0="A0002AEF" w:usb1="4000207B" w:usb2="00000000" w:usb3="00000000" w:csb0="000001FF" w:csb1="00000000"/>
+    <w:sig w:usb0="E4002EFF" w:usb1="C000247B" w:usb2="00000009" w:usb3="00000000" w:csb0="000001FF" w:csb1="00000000"/>
   </w:font>
 </w:fonts>
 </file>
@@ -16492,7 +16578,9 @@
     <w:rsidRoot w:val="002F6C87"/>
     <w:rsid w:val="002F6C87"/>
     <w:rsid w:val="00316C55"/>
+    <w:rsid w:val="003C01DF"/>
     <w:rsid w:val="00503C46"/>
+    <w:rsid w:val="00536C75"/>
     <w:rsid w:val="00BE374C"/>
     <w:rsid w:val="00DA60FF"/>
     <w:rsid w:val="00E14EF4"/>
@@ -17422,7 +17510,7 @@
 </file>
 
 <file path=customXml/itemProps2.xml><?xml version="1.0" encoding="utf-8"?>
-<ds:datastoreItem xmlns:ds="http://schemas.openxmlformats.org/officeDocument/2006/customXml" ds:itemID="{D7D29123-EC3F-4D54-B696-E51E2D7B5377}">
+<ds:datastoreItem xmlns:ds="http://schemas.openxmlformats.org/officeDocument/2006/customXml" ds:itemID="{BDB29238-EEB9-4F7D-BF13-61AB58A1A6F2}">
   <ds:schemaRefs>
     <ds:schemaRef ds:uri="http://schemas.openxmlformats.org/officeDocument/2006/bibliography"/>
   </ds:schemaRefs>

</xml_diff>